<commit_message>
1.0.9 - Boksi tekstuurit
</commit_message>
<xml_diff>
--- a/Tuotantoversio.docx
+++ b/Tuotantoversio.docx
@@ -949,6 +949,7 @@
       </w:pPr>
       <w:r>
         <w:rPr>
+          <w:noProof/>
           <w:sz w:val="24"/>
           <w:szCs w:val="24"/>
         </w:rPr>
@@ -1015,6 +1016,7 @@
       </w:pPr>
       <w:r>
         <w:rPr>
+          <w:noProof/>
           <w:sz w:val="24"/>
           <w:szCs w:val="24"/>
         </w:rPr>
@@ -1081,6 +1083,7 @@
       </w:pPr>
       <w:r>
         <w:rPr>
+          <w:noProof/>
           <w:sz w:val="24"/>
           <w:szCs w:val="24"/>
         </w:rPr>
@@ -1147,6 +1150,7 @@
       </w:pPr>
       <w:r>
         <w:rPr>
+          <w:noProof/>
           <w:sz w:val="24"/>
           <w:szCs w:val="24"/>
         </w:rPr>
@@ -1230,6 +1234,7 @@
       </w:pPr>
       <w:r>
         <w:rPr>
+          <w:noProof/>
           <w:sz w:val="24"/>
           <w:szCs w:val="24"/>
         </w:rPr>
@@ -1296,6 +1301,7 @@
       </w:pPr>
       <w:r>
         <w:rPr>
+          <w:noProof/>
           <w:sz w:val="24"/>
           <w:szCs w:val="24"/>
         </w:rPr>
@@ -1356,6 +1362,7 @@
       </w:pPr>
       <w:r>
         <w:rPr>
+          <w:noProof/>
           <w:sz w:val="24"/>
           <w:szCs w:val="24"/>
         </w:rPr>
@@ -1422,6 +1429,7 @@
       </w:pPr>
       <w:r>
         <w:rPr>
+          <w:noProof/>
           <w:sz w:val="24"/>
           <w:szCs w:val="24"/>
         </w:rPr>
@@ -1488,6 +1496,7 @@
       </w:pPr>
       <w:r>
         <w:rPr>
+          <w:noProof/>
           <w:sz w:val="24"/>
           <w:szCs w:val="24"/>
         </w:rPr>
@@ -1544,6 +1553,72 @@
         </w:rPr>
         <w:t>Kuva 12. Lopuksi lisätään pelaajalle Audio Source komponentti äänien toistamisen mahdollistamiseksi.</w:t>
       </w:r>
+    </w:p>
+    <w:p>
+      <w:pPr>
+        <w:pStyle w:val="Otsikko"/>
+        <w:rPr>
+          <w:sz w:val="24"/>
+          <w:szCs w:val="24"/>
+        </w:rPr>
+      </w:pPr>
+      <w:r>
+        <w:rPr>
+          <w:sz w:val="24"/>
+          <w:szCs w:val="24"/>
+        </w:rPr>
+        <w:drawing>
+          <wp:inline distT="0" distB="0" distL="0" distR="0" wp14:anchorId="2CDF792E" wp14:editId="14389CED">
+            <wp:extent cx="2876951" cy="3324689"/>
+            <wp:effectExtent l="0" t="0" r="0" b="9525"/>
+            <wp:docPr id="10" name="Kuva 10"/>
+            <wp:cNvGraphicFramePr>
+              <a:graphicFrameLocks xmlns:a="http://schemas.openxmlformats.org/drawingml/2006/main" noChangeAspect="1"/>
+            </wp:cNvGraphicFramePr>
+            <a:graphic xmlns:a="http://schemas.openxmlformats.org/drawingml/2006/main">
+              <a:graphicData uri="http://schemas.openxmlformats.org/drawingml/2006/picture">
+                <pic:pic xmlns:pic="http://schemas.openxmlformats.org/drawingml/2006/picture">
+                  <pic:nvPicPr>
+                    <pic:cNvPr id="1" name=""/>
+                    <pic:cNvPicPr/>
+                  </pic:nvPicPr>
+                  <pic:blipFill>
+                    <a:blip r:embed="rId19"/>
+                    <a:stretch>
+                      <a:fillRect/>
+                    </a:stretch>
+                  </pic:blipFill>
+                  <pic:spPr>
+                    <a:xfrm>
+                      <a:off x="0" y="0"/>
+                      <a:ext cx="2876951" cy="3324689"/>
+                    </a:xfrm>
+                    <a:prstGeom prst="rect">
+                      <a:avLst/>
+                    </a:prstGeom>
+                  </pic:spPr>
+                </pic:pic>
+              </a:graphicData>
+            </a:graphic>
+          </wp:inline>
+        </w:drawing>
+      </w:r>
+    </w:p>
+    <w:p>
+      <w:pPr>
+        <w:pStyle w:val="Otsikko"/>
+        <w:rPr>
+          <w:sz w:val="24"/>
+          <w:szCs w:val="24"/>
+        </w:rPr>
+      </w:pPr>
+      <w:r>
+        <w:rPr>
+          <w:sz w:val="24"/>
+          <w:szCs w:val="24"/>
+        </w:rPr>
+        <w:t>Kuva 13. Tehdään bokseille uudet tekstuurit.</w:t>
+      </w:r>
       <w:r>
         <w:rPr>
           <w:sz w:val="24"/>
@@ -1626,12 +1701,12 @@
       <w:bookmarkEnd w:id="7"/>
     </w:p>
     <w:sectPr>
-      <w:headerReference w:type="even" r:id="rId19"/>
-      <w:headerReference w:type="default" r:id="rId20"/>
-      <w:footerReference w:type="even" r:id="rId21"/>
-      <w:footerReference w:type="default" r:id="rId22"/>
-      <w:headerReference w:type="first" r:id="rId23"/>
-      <w:footerReference w:type="first" r:id="rId24"/>
+      <w:headerReference w:type="even" r:id="rId20"/>
+      <w:headerReference w:type="default" r:id="rId21"/>
+      <w:footerReference w:type="even" r:id="rId22"/>
+      <w:footerReference w:type="default" r:id="rId23"/>
+      <w:headerReference w:type="first" r:id="rId24"/>
+      <w:footerReference w:type="first" r:id="rId25"/>
       <w:pgSz w:w="11906" w:h="16838"/>
       <w:pgMar w:top="1417" w:right="1134" w:bottom="1417" w:left="1134" w:header="708" w:footer="708" w:gutter="0"/>
       <w:pgNumType w:start="1"/>

</xml_diff>